<commit_message>
2nd version. Finish CI  (#3)
* Create iam policy for ec2

* update iam policy for public ecr

* 30_9_2024 9h32am

* CI version 30_9_24 2h25pm
</commit_message>
<xml_diff>
--- a/Doc.docx
+++ b/Doc.docx
@@ -194,7 +194,15 @@
       </w:pPr>
       <w:r>
         <w:rPr/>
-        <w:t>How to configure access tokem for awscli</w:t>
+        <w:t>How to configure access toke</w:t>
+      </w:r>
+      <w:r>
+        <w:rPr/>
+        <w:t>n</w:t>
+      </w:r>
+      <w:r>
+        <w:rPr/>
+        <w:t xml:space="preserve"> for awscli</w:t>
       </w:r>
     </w:p>
     <w:p>
@@ -2240,7 +2248,7 @@
     <w:pPr>
       <w:widowControl/>
       <w:suppressAutoHyphens w:val="true"/>
-      <w:overflowPunct w:val="false"/>
+      <w:overflowPunct w:val="true"/>
       <w:bidi w:val="0"/>
       <w:spacing w:before="0" w:after="0"/>
       <w:jc w:val="start"/>

</xml_diff>